<commit_message>
Funciones y Procedimientos Almacenados
</commit_message>
<xml_diff>
--- a/Plantilla Memoria Proyecto BBDD (2).docx
+++ b/Plantilla Memoria Proyecto BBDD (2).docx
@@ -3276,6 +3276,7 @@
       </w:pPr>
       <w:r>
         <w:rPr>
+          <w:noProof/>
           <w:lang w:val="gl-ES"/>
         </w:rPr>
         <w:lastRenderedPageBreak/>
@@ -3330,6 +3331,7 @@
       </w:pPr>
       <w:r>
         <w:rPr>
+          <w:noProof/>
           <w:lang w:val="gl-ES"/>
         </w:rPr>
         <w:drawing>
@@ -3383,6 +3385,7 @@
       </w:pPr>
       <w:r>
         <w:rPr>
+          <w:noProof/>
           <w:lang w:val="gl-ES"/>
         </w:rPr>
         <w:lastRenderedPageBreak/>
@@ -3437,6 +3440,7 @@
       </w:pPr>
       <w:r>
         <w:rPr>
+          <w:noProof/>
           <w:lang w:val="gl-ES"/>
         </w:rPr>
         <w:drawing>
@@ -3490,6 +3494,7 @@
       </w:pPr>
       <w:r>
         <w:rPr>
+          <w:noProof/>
           <w:lang w:val="gl-ES"/>
         </w:rPr>
         <w:lastRenderedPageBreak/>
@@ -3553,9 +3558,7 @@
         </w:rPr>
         <w:t>Carga de Datos Inicial</w:t>
       </w:r>
-      <w:bookmarkStart w:id="7" w:name="_GoBack"/>
       <w:bookmarkEnd w:id="6"/>
-      <w:bookmarkEnd w:id="7"/>
     </w:p>
     <w:p>
       <w:pPr>
@@ -3566,6 +3569,7 @@
       </w:pPr>
       <w:r>
         <w:rPr>
+          <w:noProof/>
           <w:lang w:val="gl-ES"/>
         </w:rPr>
         <w:drawing>
@@ -3619,6 +3623,7 @@
       </w:pPr>
       <w:r>
         <w:rPr>
+          <w:noProof/>
           <w:lang w:val="gl-ES"/>
         </w:rPr>
         <w:lastRenderedPageBreak/>
@@ -3663,6 +3668,158 @@
           </wp:inline>
         </w:drawing>
       </w:r>
+      <w:r>
+        <w:rPr>
+          <w:lang w:val="gl-ES"/>
+        </w:rPr>
+        <w:drawing>
+          <wp:inline distT="0" distB="0" distL="0" distR="0" wp14:anchorId="6864BF7B" wp14:editId="5F03EE49">
+            <wp:extent cx="3984270" cy="4583036"/>
+            <wp:effectExtent l="19050" t="19050" r="16510" b="27305"/>
+            <wp:docPr id="3" name="Imagen 3"/>
+            <wp:cNvGraphicFramePr>
+              <a:graphicFrameLocks xmlns:a="http://schemas.openxmlformats.org/drawingml/2006/main" noChangeAspect="1"/>
+            </wp:cNvGraphicFramePr>
+            <a:graphic xmlns:a="http://schemas.openxmlformats.org/drawingml/2006/main">
+              <a:graphicData uri="http://schemas.openxmlformats.org/drawingml/2006/picture">
+                <pic:pic xmlns:pic="http://schemas.openxmlformats.org/drawingml/2006/picture">
+                  <pic:nvPicPr>
+                    <pic:cNvPr id="1" name=""/>
+                    <pic:cNvPicPr/>
+                  </pic:nvPicPr>
+                  <pic:blipFill>
+                    <a:blip r:embed="rId17"/>
+                    <a:stretch>
+                      <a:fillRect/>
+                    </a:stretch>
+                  </pic:blipFill>
+                  <pic:spPr>
+                    <a:xfrm>
+                      <a:off x="0" y="0"/>
+                      <a:ext cx="4030011" cy="4635651"/>
+                    </a:xfrm>
+                    <a:prstGeom prst="rect">
+                      <a:avLst/>
+                    </a:prstGeom>
+                    <a:ln>
+                      <a:solidFill>
+                        <a:schemeClr val="accent1"/>
+                      </a:solidFill>
+                    </a:ln>
+                  </pic:spPr>
+                </pic:pic>
+              </a:graphicData>
+            </a:graphic>
+          </wp:inline>
+        </w:drawing>
+      </w:r>
+      <w:r>
+        <w:rPr>
+          <w:lang w:val="gl-ES"/>
+        </w:rPr>
+        <w:lastRenderedPageBreak/>
+        <w:drawing>
+          <wp:inline distT="0" distB="0" distL="0" distR="0" wp14:anchorId="3EA1533B" wp14:editId="4DBACA35">
+            <wp:extent cx="4024215" cy="4306186"/>
+            <wp:effectExtent l="19050" t="19050" r="14605" b="18415"/>
+            <wp:docPr id="11" name="Imagen 11"/>
+            <wp:cNvGraphicFramePr>
+              <a:graphicFrameLocks xmlns:a="http://schemas.openxmlformats.org/drawingml/2006/main" noChangeAspect="1"/>
+            </wp:cNvGraphicFramePr>
+            <a:graphic xmlns:a="http://schemas.openxmlformats.org/drawingml/2006/main">
+              <a:graphicData uri="http://schemas.openxmlformats.org/drawingml/2006/picture">
+                <pic:pic xmlns:pic="http://schemas.openxmlformats.org/drawingml/2006/picture">
+                  <pic:nvPicPr>
+                    <pic:cNvPr id="1" name=""/>
+                    <pic:cNvPicPr/>
+                  </pic:nvPicPr>
+                  <pic:blipFill rotWithShape="1">
+                    <a:blip r:embed="rId18"/>
+                    <a:srcRect b="12711"/>
+                    <a:stretch/>
+                  </pic:blipFill>
+                  <pic:spPr bwMode="auto">
+                    <a:xfrm>
+                      <a:off x="0" y="0"/>
+                      <a:ext cx="4094841" cy="4381761"/>
+                    </a:xfrm>
+                    <a:prstGeom prst="rect">
+                      <a:avLst/>
+                    </a:prstGeom>
+                    <a:ln w="9525" cap="flat" cmpd="sng" algn="ctr">
+                      <a:solidFill>
+                        <a:srgbClr val="4472C4"/>
+                      </a:solidFill>
+                      <a:prstDash val="solid"/>
+                      <a:round/>
+                      <a:headEnd type="none" w="med" len="med"/>
+                      <a:tailEnd type="none" w="med" len="med"/>
+                    </a:ln>
+                    <a:extLst>
+                      <a:ext uri="{53640926-AAD7-44D8-BBD7-CCE9431645EC}">
+                        <a14:shadowObscured xmlns:a14="http://schemas.microsoft.com/office/drawing/2010/main"/>
+                      </a:ext>
+                    </a:extLst>
+                  </pic:spPr>
+                </pic:pic>
+              </a:graphicData>
+            </a:graphic>
+          </wp:inline>
+        </w:drawing>
+      </w:r>
+      <w:r>
+        <w:rPr>
+          <w:lang w:val="gl-ES"/>
+        </w:rPr>
+        <w:drawing>
+          <wp:inline distT="0" distB="0" distL="0" distR="0" wp14:anchorId="4BD1F5A4" wp14:editId="0ECFEB88">
+            <wp:extent cx="4035977" cy="4455041"/>
+            <wp:effectExtent l="19050" t="19050" r="22225" b="22225"/>
+            <wp:docPr id="12" name="Imagen 12"/>
+            <wp:cNvGraphicFramePr>
+              <a:graphicFrameLocks xmlns:a="http://schemas.openxmlformats.org/drawingml/2006/main" noChangeAspect="1"/>
+            </wp:cNvGraphicFramePr>
+            <a:graphic xmlns:a="http://schemas.openxmlformats.org/drawingml/2006/main">
+              <a:graphicData uri="http://schemas.openxmlformats.org/drawingml/2006/picture">
+                <pic:pic xmlns:pic="http://schemas.openxmlformats.org/drawingml/2006/picture">
+                  <pic:nvPicPr>
+                    <pic:cNvPr id="1" name=""/>
+                    <pic:cNvPicPr/>
+                  </pic:nvPicPr>
+                  <pic:blipFill rotWithShape="1">
+                    <a:blip r:embed="rId19"/>
+                    <a:srcRect b="10558"/>
+                    <a:stretch/>
+                  </pic:blipFill>
+                  <pic:spPr bwMode="auto">
+                    <a:xfrm>
+                      <a:off x="0" y="0"/>
+                      <a:ext cx="4215841" cy="4653581"/>
+                    </a:xfrm>
+                    <a:prstGeom prst="rect">
+                      <a:avLst/>
+                    </a:prstGeom>
+                    <a:ln w="9525" cap="flat" cmpd="sng" algn="ctr">
+                      <a:solidFill>
+                        <a:srgbClr val="4472C4"/>
+                      </a:solidFill>
+                      <a:prstDash val="solid"/>
+                      <a:round/>
+                      <a:headEnd type="none" w="med" len="med"/>
+                      <a:tailEnd type="none" w="med" len="med"/>
+                    </a:ln>
+                    <a:extLst>
+                      <a:ext uri="{53640926-AAD7-44D8-BBD7-CCE9431645EC}">
+                        <a14:shadowObscured xmlns:a14="http://schemas.microsoft.com/office/drawing/2010/main"/>
+                      </a:ext>
+                    </a:extLst>
+                  </pic:spPr>
+                </pic:pic>
+              </a:graphicData>
+            </a:graphic>
+          </wp:inline>
+        </w:drawing>
+      </w:r>
     </w:p>
     <w:p>
       <w:pPr>
@@ -3675,11 +3832,12 @@
           <w:lang w:val="gl-ES"/>
         </w:rPr>
       </w:pPr>
-      <w:bookmarkStart w:id="8" w:name="_Toc197794433"/>
-      <w:r>
-        <w:rPr>
-          <w:lang w:val="gl-ES"/>
-        </w:rPr>
+      <w:bookmarkStart w:id="7" w:name="_Toc197794433"/>
+      <w:r>
+        <w:rPr>
+          <w:lang w:val="gl-ES"/>
+        </w:rPr>
+        <w:lastRenderedPageBreak/>
         <w:t xml:space="preserve">Funciones y </w:t>
       </w:r>
       <w:proofErr w:type="spellStart"/>
@@ -3696,19 +3854,221 @@
         </w:rPr>
         <w:t xml:space="preserve"> Almacenados</w:t>
       </w:r>
+      <w:bookmarkEnd w:id="7"/>
+    </w:p>
+    <w:p>
+      <w:pPr>
+        <w:jc w:val="center"/>
+        <w:rPr>
+          <w:lang w:val="gl-ES"/>
+        </w:rPr>
+      </w:pPr>
+      <w:r>
+        <w:rPr>
+          <w:lang w:val="gl-ES"/>
+        </w:rPr>
+        <w:drawing>
+          <wp:inline distT="0" distB="0" distL="0" distR="0" wp14:anchorId="1766B5D5" wp14:editId="6F5DFCB9">
+            <wp:extent cx="4045688" cy="4283558"/>
+            <wp:effectExtent l="19050" t="19050" r="12065" b="22225"/>
+            <wp:docPr id="13" name="Imagen 13"/>
+            <wp:cNvGraphicFramePr>
+              <a:graphicFrameLocks xmlns:a="http://schemas.openxmlformats.org/drawingml/2006/main" noChangeAspect="1"/>
+            </wp:cNvGraphicFramePr>
+            <a:graphic xmlns:a="http://schemas.openxmlformats.org/drawingml/2006/main">
+              <a:graphicData uri="http://schemas.openxmlformats.org/drawingml/2006/picture">
+                <pic:pic xmlns:pic="http://schemas.openxmlformats.org/drawingml/2006/picture">
+                  <pic:nvPicPr>
+                    <pic:cNvPr id="1" name=""/>
+                    <pic:cNvPicPr/>
+                  </pic:nvPicPr>
+                  <pic:blipFill>
+                    <a:blip r:embed="rId20"/>
+                    <a:stretch>
+                      <a:fillRect/>
+                    </a:stretch>
+                  </pic:blipFill>
+                  <pic:spPr>
+                    <a:xfrm>
+                      <a:off x="0" y="0"/>
+                      <a:ext cx="4153389" cy="4397592"/>
+                    </a:xfrm>
+                    <a:prstGeom prst="rect">
+                      <a:avLst/>
+                    </a:prstGeom>
+                    <a:ln>
+                      <a:solidFill>
+                        <a:schemeClr val="accent1"/>
+                      </a:solidFill>
+                    </a:ln>
+                  </pic:spPr>
+                </pic:pic>
+              </a:graphicData>
+            </a:graphic>
+          </wp:inline>
+        </w:drawing>
+      </w:r>
+    </w:p>
+    <w:p>
+      <w:pPr>
+        <w:jc w:val="center"/>
+        <w:rPr>
+          <w:lang w:val="gl-ES"/>
+        </w:rPr>
+      </w:pPr>
+      <w:r>
+        <w:rPr>
+          <w:lang w:val="gl-ES"/>
+        </w:rPr>
+        <w:drawing>
+          <wp:inline distT="0" distB="0" distL="0" distR="0" wp14:anchorId="16C08BE2" wp14:editId="73C328DA">
+            <wp:extent cx="4021014" cy="4064518"/>
+            <wp:effectExtent l="19050" t="19050" r="17780" b="12700"/>
+            <wp:docPr id="17" name="Imagen 17"/>
+            <wp:cNvGraphicFramePr>
+              <a:graphicFrameLocks xmlns:a="http://schemas.openxmlformats.org/drawingml/2006/main" noChangeAspect="1"/>
+            </wp:cNvGraphicFramePr>
+            <a:graphic xmlns:a="http://schemas.openxmlformats.org/drawingml/2006/main">
+              <a:graphicData uri="http://schemas.openxmlformats.org/drawingml/2006/picture">
+                <pic:pic xmlns:pic="http://schemas.openxmlformats.org/drawingml/2006/picture">
+                  <pic:nvPicPr>
+                    <pic:cNvPr id="1" name=""/>
+                    <pic:cNvPicPr/>
+                  </pic:nvPicPr>
+                  <pic:blipFill>
+                    <a:blip r:embed="rId21"/>
+                    <a:stretch>
+                      <a:fillRect/>
+                    </a:stretch>
+                  </pic:blipFill>
+                  <pic:spPr>
+                    <a:xfrm>
+                      <a:off x="0" y="0"/>
+                      <a:ext cx="4061002" cy="4104938"/>
+                    </a:xfrm>
+                    <a:prstGeom prst="rect">
+                      <a:avLst/>
+                    </a:prstGeom>
+                    <a:ln>
+                      <a:solidFill>
+                        <a:schemeClr val="accent1"/>
+                      </a:solidFill>
+                    </a:ln>
+                  </pic:spPr>
+                </pic:pic>
+              </a:graphicData>
+            </a:graphic>
+          </wp:inline>
+        </w:drawing>
+      </w:r>
+    </w:p>
+    <w:p>
+      <w:pPr>
+        <w:jc w:val="center"/>
+        <w:rPr>
+          <w:lang w:val="gl-ES"/>
+        </w:rPr>
+      </w:pPr>
+      <w:r>
+        <w:rPr>
+          <w:lang w:val="gl-ES"/>
+        </w:rPr>
+        <w:lastRenderedPageBreak/>
+        <w:drawing>
+          <wp:inline distT="0" distB="0" distL="0" distR="0" wp14:anchorId="2D79D1D8" wp14:editId="10C3D9CE">
+            <wp:extent cx="4024000" cy="4213750"/>
+            <wp:effectExtent l="19050" t="19050" r="14605" b="15875"/>
+            <wp:docPr id="16" name="Imagen 16"/>
+            <wp:cNvGraphicFramePr>
+              <a:graphicFrameLocks xmlns:a="http://schemas.openxmlformats.org/drawingml/2006/main" noChangeAspect="1"/>
+            </wp:cNvGraphicFramePr>
+            <a:graphic xmlns:a="http://schemas.openxmlformats.org/drawingml/2006/main">
+              <a:graphicData uri="http://schemas.openxmlformats.org/drawingml/2006/picture">
+                <pic:pic xmlns:pic="http://schemas.openxmlformats.org/drawingml/2006/picture">
+                  <pic:nvPicPr>
+                    <pic:cNvPr id="1" name=""/>
+                    <pic:cNvPicPr/>
+                  </pic:nvPicPr>
+                  <pic:blipFill>
+                    <a:blip r:embed="rId22"/>
+                    <a:stretch>
+                      <a:fillRect/>
+                    </a:stretch>
+                  </pic:blipFill>
+                  <pic:spPr>
+                    <a:xfrm>
+                      <a:off x="0" y="0"/>
+                      <a:ext cx="4042559" cy="4233184"/>
+                    </a:xfrm>
+                    <a:prstGeom prst="rect">
+                      <a:avLst/>
+                    </a:prstGeom>
+                    <a:ln>
+                      <a:solidFill>
+                        <a:schemeClr val="accent1"/>
+                      </a:solidFill>
+                    </a:ln>
+                  </pic:spPr>
+                </pic:pic>
+              </a:graphicData>
+            </a:graphic>
+          </wp:inline>
+        </w:drawing>
+      </w:r>
+      <w:bookmarkStart w:id="8" w:name="_GoBack"/>
       <w:bookmarkEnd w:id="8"/>
     </w:p>
     <w:p>
       <w:pPr>
-        <w:rPr>
-          <w:lang w:val="gl-ES"/>
-        </w:rPr>
-      </w:pPr>
-      <w:r>
-        <w:rPr>
-          <w:lang w:val="gl-ES"/>
-        </w:rPr>
-        <w:t>Describe aquí...</w:t>
+        <w:jc w:val="center"/>
+        <w:rPr>
+          <w:lang w:val="gl-ES"/>
+        </w:rPr>
+      </w:pPr>
+      <w:r>
+        <w:rPr>
+          <w:lang w:val="gl-ES"/>
+        </w:rPr>
+        <w:drawing>
+          <wp:inline distT="0" distB="0" distL="0" distR="0" wp14:anchorId="7E6AC262" wp14:editId="4B9BD55B">
+            <wp:extent cx="4048292" cy="4229186"/>
+            <wp:effectExtent l="19050" t="19050" r="28575" b="19050"/>
+            <wp:docPr id="18" name="Imagen 18"/>
+            <wp:cNvGraphicFramePr>
+              <a:graphicFrameLocks xmlns:a="http://schemas.openxmlformats.org/drawingml/2006/main" noChangeAspect="1"/>
+            </wp:cNvGraphicFramePr>
+            <a:graphic xmlns:a="http://schemas.openxmlformats.org/drawingml/2006/main">
+              <a:graphicData uri="http://schemas.openxmlformats.org/drawingml/2006/picture">
+                <pic:pic xmlns:pic="http://schemas.openxmlformats.org/drawingml/2006/picture">
+                  <pic:nvPicPr>
+                    <pic:cNvPr id="1" name=""/>
+                    <pic:cNvPicPr/>
+                  </pic:nvPicPr>
+                  <pic:blipFill>
+                    <a:blip r:embed="rId23"/>
+                    <a:stretch>
+                      <a:fillRect/>
+                    </a:stretch>
+                  </pic:blipFill>
+                  <pic:spPr>
+                    <a:xfrm>
+                      <a:off x="0" y="0"/>
+                      <a:ext cx="4070796" cy="4252695"/>
+                    </a:xfrm>
+                    <a:prstGeom prst="rect">
+                      <a:avLst/>
+                    </a:prstGeom>
+                    <a:ln>
+                      <a:solidFill>
+                        <a:schemeClr val="accent1"/>
+                      </a:solidFill>
+                    </a:ln>
+                  </pic:spPr>
+                </pic:pic>
+              </a:graphicData>
+            </a:graphic>
+          </wp:inline>
+        </w:drawing>
       </w:r>
     </w:p>
     <w:p>
@@ -3728,6 +4088,7 @@
         <w:rPr>
           <w:lang w:val="gl-ES"/>
         </w:rPr>
+        <w:lastRenderedPageBreak/>
         <w:t>Triggers</w:t>
       </w:r>
       <w:bookmarkEnd w:id="9"/>
@@ -3969,7 +4330,6 @@
         <w:rPr>
           <w:lang w:val="gl-ES"/>
         </w:rPr>
-        <w:lastRenderedPageBreak/>
         <w:t xml:space="preserve">Enlace </w:t>
       </w:r>
       <w:proofErr w:type="spellStart"/>
@@ -4025,9 +4385,9 @@
       </w:r>
     </w:p>
     <w:sectPr>
-      <w:headerReference w:type="default" r:id="rId17"/>
-      <w:footerReference w:type="default" r:id="rId18"/>
-      <w:headerReference w:type="first" r:id="rId19"/>
+      <w:headerReference w:type="default" r:id="rId24"/>
+      <w:footerReference w:type="default" r:id="rId25"/>
+      <w:headerReference w:type="first" r:id="rId26"/>
       <w:pgSz w:w="11906" w:h="16838"/>
       <w:pgMar w:top="1417" w:right="1701" w:bottom="1417" w:left="1701" w:header="708" w:footer="708" w:gutter="0"/>
       <w:pgNumType w:start="0"/>
@@ -6227,7 +6587,7 @@
 </file>
 
 <file path=customXml/itemProps1.xml><?xml version="1.0" encoding="utf-8"?>
-<ds:datastoreItem xmlns:ds="http://schemas.openxmlformats.org/officeDocument/2006/customXml" ds:itemID="{C66510ED-5FEA-4045-BB79-DDC393A0AACB}">
+<ds:datastoreItem xmlns:ds="http://schemas.openxmlformats.org/officeDocument/2006/customXml" ds:itemID="{C4602221-8D5E-41D5-B064-6C799D19384F}">
   <ds:schemaRefs>
     <ds:schemaRef ds:uri="http://schemas.openxmlformats.org/officeDocument/2006/bibliography"/>
   </ds:schemaRefs>

</xml_diff>